<commit_message>
pruebas de sitio seguro
</commit_message>
<xml_diff>
--- a/ReporteSeguridad.docx
+++ b/ReporteSeguridad.docx
@@ -2778,6 +2778,8 @@
       <w:r>
         <w:fldChar w:fldCharType="end"/>
       </w:r>
+      <w:bookmarkStart w:id="2" w:name="_GoBack"/>
+      <w:bookmarkEnd w:id="2"/>
     </w:p>
     <w:p>
       <w:pPr>
@@ -2942,7 +2944,7 @@
           <w:noProof/>
           <w:lang w:val="es-BO"/>
         </w:rPr>
-        <w:t>12</w:t>
+        <w:t>13</w:t>
       </w:r>
       <w:r>
         <w:rPr>
@@ -3028,7 +3030,7 @@
           <w:noProof/>
           <w:lang w:val="es-BO"/>
         </w:rPr>
-        <w:t>12</w:t>
+        <w:t>14</w:t>
       </w:r>
       <w:r>
         <w:rPr>
@@ -3114,7 +3116,7 @@
           <w:noProof/>
           <w:lang w:val="es-BO"/>
         </w:rPr>
-        <w:t>12</w:t>
+        <w:t>14</w:t>
       </w:r>
       <w:r>
         <w:rPr>
@@ -3139,15 +3141,15 @@
         <w:lastRenderedPageBreak/>
         <w:fldChar w:fldCharType="end"/>
       </w:r>
-      <w:bookmarkStart w:id="2" w:name="_Toc286424774"/>
-      <w:bookmarkStart w:id="3" w:name="_Toc286425336"/>
-      <w:bookmarkStart w:id="4" w:name="_Toc195585726"/>
+      <w:bookmarkStart w:id="3" w:name="_Toc286424774"/>
+      <w:bookmarkStart w:id="4" w:name="_Toc286425336"/>
       <w:bookmarkStart w:id="5" w:name="_Toc38276606"/>
+      <w:bookmarkStart w:id="6" w:name="_Toc195585726"/>
       <w:r>
         <w:t>Li</w:t>
       </w:r>
-      <w:bookmarkEnd w:id="2"/>
       <w:bookmarkEnd w:id="3"/>
+      <w:bookmarkEnd w:id="4"/>
       <w:r>
         <w:t xml:space="preserve">sta de </w:t>
       </w:r>
@@ -3524,8 +3526,6 @@
         </w:rPr>
         <w:fldChar w:fldCharType="end"/>
       </w:r>
-      <w:bookmarkStart w:id="6" w:name="_GoBack"/>
-      <w:bookmarkEnd w:id="6"/>
     </w:p>
     <w:p>
       <w:pPr>
@@ -3537,7 +3537,7 @@
         <w:lastRenderedPageBreak/>
         <w:t>Introduc</w:t>
       </w:r>
-      <w:bookmarkEnd w:id="4"/>
+      <w:bookmarkEnd w:id="6"/>
       <w:r>
         <w:t>ción</w:t>
       </w:r>
@@ -3549,15 +3549,15 @@
         <w:pStyle w:val="KHeading2"/>
         <w:ind w:left="567"/>
       </w:pPr>
-      <w:bookmarkStart w:id="8" w:name="_Toc193854193"/>
-      <w:bookmarkStart w:id="9" w:name="_Toc285589889"/>
-      <w:bookmarkStart w:id="10" w:name="_Toc195585731"/>
-      <w:bookmarkStart w:id="11" w:name="_Toc38276608"/>
+      <w:bookmarkStart w:id="8" w:name="_Toc38276608"/>
+      <w:bookmarkStart w:id="9" w:name="_Toc193854193"/>
+      <w:bookmarkStart w:id="10" w:name="_Toc285589889"/>
+      <w:bookmarkStart w:id="11" w:name="_Toc195585731"/>
       <w:proofErr w:type="spellStart"/>
       <w:r>
         <w:t>Contexto</w:t>
       </w:r>
-      <w:bookmarkEnd w:id="11"/>
+      <w:bookmarkEnd w:id="8"/>
       <w:proofErr w:type="spellEnd"/>
     </w:p>
     <w:p>
@@ -3630,8 +3630,8 @@
         <w:ind w:left="567"/>
       </w:pPr>
       <w:bookmarkStart w:id="12" w:name="_Toc38276609"/>
-      <w:bookmarkEnd w:id="8"/>
       <w:bookmarkEnd w:id="9"/>
+      <w:bookmarkEnd w:id="10"/>
       <w:proofErr w:type="spellStart"/>
       <w:r>
         <w:t>Objetivos</w:t>
@@ -3884,10 +3884,10 @@
       <w:bookmarkStart w:id="20" w:name="_Toc195585730"/>
       <w:bookmarkStart w:id="21" w:name="_Toc285459293"/>
       <w:bookmarkStart w:id="22" w:name="_Toc285589892"/>
-      <w:bookmarkStart w:id="23" w:name="_Toc157951391"/>
-      <w:bookmarkStart w:id="24" w:name="_Toc157951935"/>
-      <w:bookmarkStart w:id="25" w:name="_Toc189053021"/>
-      <w:bookmarkStart w:id="26" w:name="_Toc38276610"/>
+      <w:bookmarkStart w:id="23" w:name="_Toc38276610"/>
+      <w:bookmarkStart w:id="24" w:name="_Toc157951391"/>
+      <w:bookmarkStart w:id="25" w:name="_Toc157951935"/>
+      <w:bookmarkStart w:id="26" w:name="_Toc189053021"/>
       <w:bookmarkEnd w:id="13"/>
       <w:bookmarkEnd w:id="14"/>
       <w:bookmarkEnd w:id="15"/>
@@ -3905,7 +3905,7 @@
       <w:r>
         <w:t>ias</w:t>
       </w:r>
-      <w:bookmarkEnd w:id="26"/>
+      <w:bookmarkEnd w:id="23"/>
       <w:proofErr w:type="spellEnd"/>
     </w:p>
     <w:p>
@@ -3971,27 +3971,14 @@
       <w:r>
         <w:t xml:space="preserve"> </w:t>
       </w:r>
-      <w:r>
-        <w:fldChar w:fldCharType="begin"/>
-      </w:r>
-      <w:r>
-        <w:instrText xml:space="preserve"> SEQ Table \* ARABIC </w:instrText>
-      </w:r>
-      <w:r>
-        <w:fldChar w:fldCharType="separate"/>
-      </w:r>
-      <w:r>
-        <w:rPr>
-          <w:noProof/>
-        </w:rPr>
-        <w:t>1</w:t>
-      </w:r>
-      <w:r>
-        <w:rPr>
-          <w:noProof/>
-        </w:rPr>
-        <w:fldChar w:fldCharType="end"/>
-      </w:r>
+      <w:fldSimple w:instr=" SEQ Table \* ARABIC ">
+        <w:r>
+          <w:rPr>
+            <w:noProof/>
+          </w:rPr>
+          <w:t>1</w:t>
+        </w:r>
+      </w:fldSimple>
       <w:r>
         <w:t xml:space="preserve">: </w:t>
       </w:r>
@@ -4324,9 +4311,9 @@
         <w:ind w:left="567"/>
       </w:pPr>
       <w:bookmarkStart w:id="28" w:name="_Toc38276611"/>
-      <w:bookmarkEnd w:id="23"/>
       <w:bookmarkEnd w:id="24"/>
       <w:bookmarkEnd w:id="25"/>
+      <w:bookmarkEnd w:id="26"/>
       <w:proofErr w:type="spellStart"/>
       <w:r>
         <w:t>Acrónimos</w:t>
@@ -4404,27 +4391,14 @@
       <w:r>
         <w:t xml:space="preserve"> </w:t>
       </w:r>
-      <w:r>
-        <w:fldChar w:fldCharType="begin"/>
-      </w:r>
-      <w:r>
-        <w:instrText xml:space="preserve"> SEQ Table \* ARABIC </w:instrText>
-      </w:r>
-      <w:r>
-        <w:fldChar w:fldCharType="separate"/>
-      </w:r>
-      <w:r>
-        <w:rPr>
-          <w:noProof/>
-        </w:rPr>
-        <w:t>2</w:t>
-      </w:r>
-      <w:r>
-        <w:rPr>
-          <w:noProof/>
-        </w:rPr>
-        <w:fldChar w:fldCharType="end"/>
-      </w:r>
+      <w:fldSimple w:instr=" SEQ Table \* ARABIC ">
+        <w:r>
+          <w:rPr>
+            <w:noProof/>
+          </w:rPr>
+          <w:t>2</w:t>
+        </w:r>
+      </w:fldSimple>
       <w:r>
         <w:t xml:space="preserve">: </w:t>
       </w:r>
@@ -5013,7 +4987,7 @@
         </w:rPr>
       </w:pPr>
       <w:bookmarkStart w:id="31" w:name="_Toc38276612"/>
-      <w:bookmarkEnd w:id="10"/>
+      <w:bookmarkEnd w:id="11"/>
       <w:r>
         <w:rPr>
           <w:lang w:val="es-BO"/>
@@ -6539,10 +6513,10 @@
       <w:pPr>
         <w:pStyle w:val="KHeading1"/>
       </w:pPr>
-      <w:bookmarkStart w:id="45" w:name="_Toc193854217"/>
-      <w:bookmarkStart w:id="46" w:name="_Toc285589921"/>
-      <w:bookmarkStart w:id="47" w:name="_Toc195585752"/>
-      <w:bookmarkStart w:id="48" w:name="_Toc38276620"/>
+      <w:bookmarkStart w:id="45" w:name="_Toc38276620"/>
+      <w:bookmarkStart w:id="46" w:name="_Toc193854217"/>
+      <w:bookmarkStart w:id="47" w:name="_Toc285589921"/>
+      <w:bookmarkStart w:id="48" w:name="_Toc195585752"/>
       <w:proofErr w:type="spellStart"/>
       <w:r>
         <w:lastRenderedPageBreak/>
@@ -6556,7 +6530,7 @@
       <w:r>
         <w:t>Mejoras</w:t>
       </w:r>
-      <w:bookmarkEnd w:id="48"/>
+      <w:bookmarkEnd w:id="45"/>
       <w:proofErr w:type="spellEnd"/>
     </w:p>
     <w:p>
@@ -6647,8 +6621,8 @@
         </w:rPr>
       </w:pPr>
       <w:bookmarkStart w:id="49" w:name="_Toc38276621"/>
-      <w:bookmarkEnd w:id="45"/>
       <w:bookmarkEnd w:id="46"/>
+      <w:bookmarkEnd w:id="47"/>
       <w:r>
         <w:rPr>
           <w:lang w:val="es-BO"/>
@@ -6792,21 +6766,19 @@
         <w:rPr>
           <w:lang w:val="es-BO"/>
         </w:rPr>
-        <w:t xml:space="preserve">Esto se ejecutó desde un equipo </w:t>
-      </w:r>
-      <w:proofErr w:type="spellStart"/>
-      <w:r>
-        <w:rPr>
-          <w:lang w:val="es-BO"/>
-        </w:rPr>
-        <w:t>KaliLinux</w:t>
-      </w:r>
-      <w:proofErr w:type="spellEnd"/>
-      <w:r>
-        <w:rPr>
-          <w:lang w:val="es-BO"/>
-        </w:rPr>
-        <w:t>, y estos fueron los resultados:</w:t>
+        <w:t>Esto se ejecutó desde un equipo Kali</w:t>
+      </w:r>
+      <w:r>
+        <w:rPr>
+          <w:lang w:val="es-BO"/>
+        </w:rPr>
+        <w:t xml:space="preserve"> </w:t>
+      </w:r>
+      <w:r>
+        <w:rPr>
+          <w:lang w:val="es-BO"/>
+        </w:rPr>
+        <w:t>Linux, y estos fueron los resultados:</w:t>
       </w:r>
     </w:p>
     <w:p>
@@ -7404,16 +7376,14 @@
         </w:rPr>
         <w:t xml:space="preserve">Para esto solo fue necesario ingresar a la página desde el navegador. Automáticamente el navegador detecta que el sitio no es seguro, y te advierte de no </w:t>
       </w:r>
-      <w:proofErr w:type="spellStart"/>
       <w:r>
         <w:rPr>
           <w:rFonts w:ascii="Arial" w:hAnsi="Arial" w:cs="Arial"/>
           <w:sz w:val="20"/>
           <w:lang w:val="es-BO" w:bidi="th-TH"/>
         </w:rPr>
-        <w:t>ingresat</w:t>
-      </w:r>
-      <w:proofErr w:type="spellEnd"/>
+        <w:t>ingresar</w:t>
+      </w:r>
       <w:r>
         <w:rPr>
           <w:rFonts w:ascii="Arial" w:hAnsi="Arial" w:cs="Arial"/>
@@ -7922,28 +7892,257 @@
     </w:p>
     <w:p>
       <w:pPr>
-        <w:pStyle w:val="KBody"/>
-        <w:rPr>
-          <w:lang w:val="es-BO"/>
-        </w:rPr>
-      </w:pPr>
-      <w:r>
-        <w:rPr>
-          <w:lang w:val="es-BO"/>
-        </w:rPr>
-        <w:t>&lt;Joaquin, cuando ya este arriba el sitio Seguro y con certificad</w:t>
-      </w:r>
-      <w:r>
-        <w:rPr>
-          <w:lang w:val="es-BO"/>
-        </w:rPr>
-        <w:t>o</w:t>
-      </w:r>
-      <w:r>
-        <w:rPr>
-          <w:lang w:val="es-BO"/>
-        </w:rPr>
-        <w:t>&gt;</w:t>
+        <w:pStyle w:val="Heading1"/>
+        <w:numPr>
+          <w:ilvl w:val="0"/>
+          <w:numId w:val="0"/>
+        </w:numPr>
+        <w:ind w:left="432"/>
+      </w:pPr>
+    </w:p>
+    <w:p>
+      <w:r>
+        <w:rPr>
+          <w:lang w:val="es-BO"/>
+        </w:rPr>
+        <w:drawing>
+          <wp:anchor distT="0" distB="0" distL="114300" distR="114300" simplePos="0" relativeHeight="251665920" behindDoc="1" locked="0" layoutInCell="1" allowOverlap="1" wp14:anchorId="7BA914B1" wp14:editId="40A2F56F">
+            <wp:simplePos x="0" y="0"/>
+            <wp:positionH relativeFrom="column">
+              <wp:posOffset>100330</wp:posOffset>
+            </wp:positionH>
+            <wp:positionV relativeFrom="paragraph">
+              <wp:posOffset>12700</wp:posOffset>
+            </wp:positionV>
+            <wp:extent cx="5181600" cy="5585460"/>
+            <wp:effectExtent l="0" t="0" r="0" b="0"/>
+            <wp:wrapNone/>
+            <wp:docPr id="4" name="Picture 4"/>
+            <wp:cNvGraphicFramePr>
+              <a:graphicFrameLocks xmlns:a="http://schemas.openxmlformats.org/drawingml/2006/main" noChangeAspect="1"/>
+            </wp:cNvGraphicFramePr>
+            <a:graphic xmlns:a="http://schemas.openxmlformats.org/drawingml/2006/main">
+              <a:graphicData uri="http://schemas.openxmlformats.org/drawingml/2006/picture">
+                <pic:pic xmlns:pic="http://schemas.openxmlformats.org/drawingml/2006/picture">
+                  <pic:nvPicPr>
+                    <pic:cNvPr id="1" name=""/>
+                    <pic:cNvPicPr/>
+                  </pic:nvPicPr>
+                  <pic:blipFill>
+                    <a:blip r:embed="rId18">
+                      <a:extLst>
+                        <a:ext uri="{28A0092B-C50C-407E-A947-70E740481C1C}">
+                          <a14:useLocalDpi xmlns:a14="http://schemas.microsoft.com/office/drawing/2010/main" val="0"/>
+                        </a:ext>
+                      </a:extLst>
+                    </a:blip>
+                    <a:stretch>
+                      <a:fillRect/>
+                    </a:stretch>
+                  </pic:blipFill>
+                  <pic:spPr>
+                    <a:xfrm>
+                      <a:off x="0" y="0"/>
+                      <a:ext cx="5181600" cy="5585460"/>
+                    </a:xfrm>
+                    <a:prstGeom prst="rect">
+                      <a:avLst/>
+                    </a:prstGeom>
+                  </pic:spPr>
+                </pic:pic>
+              </a:graphicData>
+            </a:graphic>
+          </wp:anchor>
+        </w:drawing>
+      </w:r>
+    </w:p>
+    <w:p/>
+    <w:p/>
+    <w:p/>
+    <w:p/>
+    <w:p/>
+    <w:p/>
+    <w:p/>
+    <w:p/>
+    <w:p/>
+    <w:p/>
+    <w:p/>
+    <w:p/>
+    <w:p/>
+    <w:p/>
+    <w:p/>
+    <w:p/>
+    <w:p/>
+    <w:p/>
+    <w:p/>
+    <w:p/>
+    <w:p>
+      <w:pPr>
+        <w:pStyle w:val="Heading1"/>
+        <w:numPr>
+          <w:ilvl w:val="0"/>
+          <w:numId w:val="0"/>
+        </w:numPr>
+        <w:ind w:left="432"/>
+      </w:pPr>
+    </w:p>
+    <w:p/>
+    <w:p/>
+    <w:p/>
+    <w:p/>
+    <w:p/>
+    <w:p/>
+    <w:p/>
+    <w:p/>
+    <w:p>
+      <w:pPr>
+        <w:pStyle w:val="KHeading2"/>
+        <w:numPr>
+          <w:ilvl w:val="0"/>
+          <w:numId w:val="0"/>
+        </w:numPr>
+        <w:ind w:left="567"/>
+      </w:pPr>
+      <w:bookmarkStart w:id="59" w:name="_Toc38276629"/>
+    </w:p>
+    <w:p>
+      <w:pPr>
+        <w:pStyle w:val="KHeading2"/>
+        <w:numPr>
+          <w:ilvl w:val="0"/>
+          <w:numId w:val="0"/>
+        </w:numPr>
+      </w:pPr>
+      <w:r>
+        <w:rPr>
+          <w:lang w:val="es-BO"/>
+        </w:rPr>
+        <w:drawing>
+          <wp:inline distT="0" distB="0" distL="0" distR="0" wp14:anchorId="714A2A2D" wp14:editId="5D680681">
+            <wp:extent cx="5486400" cy="4630029"/>
+            <wp:effectExtent l="0" t="0" r="0" b="0"/>
+            <wp:docPr id="5" name="Picture 5"/>
+            <wp:cNvGraphicFramePr>
+              <a:graphicFrameLocks xmlns:a="http://schemas.openxmlformats.org/drawingml/2006/main" noChangeAspect="1"/>
+            </wp:cNvGraphicFramePr>
+            <a:graphic xmlns:a="http://schemas.openxmlformats.org/drawingml/2006/main">
+              <a:graphicData uri="http://schemas.openxmlformats.org/drawingml/2006/picture">
+                <pic:pic xmlns:pic="http://schemas.openxmlformats.org/drawingml/2006/picture">
+                  <pic:nvPicPr>
+                    <pic:cNvPr id="1" name=""/>
+                    <pic:cNvPicPr/>
+                  </pic:nvPicPr>
+                  <pic:blipFill>
+                    <a:blip r:embed="rId19"/>
+                    <a:stretch>
+                      <a:fillRect/>
+                    </a:stretch>
+                  </pic:blipFill>
+                  <pic:spPr>
+                    <a:xfrm>
+                      <a:off x="0" y="0"/>
+                      <a:ext cx="5486400" cy="4630029"/>
+                    </a:xfrm>
+                    <a:prstGeom prst="rect">
+                      <a:avLst/>
+                    </a:prstGeom>
+                  </pic:spPr>
+                </pic:pic>
+              </a:graphicData>
+            </a:graphic>
+          </wp:inline>
+        </w:drawing>
+      </w:r>
+    </w:p>
+    <w:p>
+      <w:pPr>
+        <w:pStyle w:val="KHeading2"/>
+        <w:numPr>
+          <w:ilvl w:val="0"/>
+          <w:numId w:val="0"/>
+        </w:numPr>
+        <w:rPr>
+          <w:rFonts w:ascii="Arial" w:hAnsi="Arial" w:cs="Arial"/>
+          <w:b w:val="0"/>
+          <w:bCs w:val="0"/>
+          <w:sz w:val="20"/>
+          <w:szCs w:val="20"/>
+          <w:lang w:val="es-BO"/>
+        </w:rPr>
+      </w:pPr>
+      <w:r>
+        <w:rPr>
+          <w:rFonts w:ascii="Arial" w:hAnsi="Arial" w:cs="Arial"/>
+          <w:b w:val="0"/>
+          <w:bCs w:val="0"/>
+          <w:sz w:val="20"/>
+          <w:szCs w:val="20"/>
+          <w:lang w:val="es-BO"/>
+        </w:rPr>
+        <w:t>Las pruebas de inyecci</w:t>
+      </w:r>
+      <w:r>
+        <w:rPr>
+          <w:rFonts w:ascii="Arial" w:hAnsi="Arial" w:cs="Arial"/>
+          <w:b w:val="0"/>
+          <w:bCs w:val="0"/>
+          <w:sz w:val="20"/>
+          <w:szCs w:val="20"/>
+          <w:lang w:val="es-BO"/>
+        </w:rPr>
+        <w:t>ón no llevan muchas diferencias por los puntos explicados previamente.</w:t>
+      </w:r>
+    </w:p>
+    <w:p>
+      <w:pPr>
+        <w:pStyle w:val="KHeading2"/>
+        <w:numPr>
+          <w:ilvl w:val="0"/>
+          <w:numId w:val="0"/>
+        </w:numPr>
+        <w:rPr>
+          <w:rFonts w:ascii="Arial" w:hAnsi="Arial" w:cs="Arial"/>
+          <w:b w:val="0"/>
+          <w:bCs w:val="0"/>
+          <w:sz w:val="20"/>
+          <w:szCs w:val="20"/>
+          <w:lang w:val="es-BO"/>
+        </w:rPr>
+      </w:pPr>
+      <w:r>
+        <w:rPr>
+          <w:rFonts w:ascii="Arial" w:hAnsi="Arial" w:cs="Arial"/>
+          <w:b w:val="0"/>
+          <w:bCs w:val="0"/>
+          <w:sz w:val="20"/>
+          <w:szCs w:val="20"/>
+          <w:lang w:val="es-BO"/>
+        </w:rPr>
+        <w:t xml:space="preserve">Sin embargo, incluso </w:t>
+      </w:r>
+      <w:proofErr w:type="spellStart"/>
+      <w:r>
+        <w:rPr>
+          <w:rFonts w:ascii="Arial" w:hAnsi="Arial" w:cs="Arial"/>
+          <w:b w:val="0"/>
+          <w:bCs w:val="0"/>
+          <w:sz w:val="20"/>
+          <w:szCs w:val="20"/>
+          <w:lang w:val="es-BO"/>
+        </w:rPr>
+        <w:t>nmap</w:t>
+      </w:r>
+      <w:proofErr w:type="spellEnd"/>
+      <w:r>
+        <w:rPr>
+          <w:rFonts w:ascii="Arial" w:hAnsi="Arial" w:cs="Arial"/>
+          <w:b w:val="0"/>
+          <w:bCs w:val="0"/>
+          <w:sz w:val="20"/>
+          <w:szCs w:val="20"/>
+          <w:lang w:val="es-BO"/>
+        </w:rPr>
+        <w:t xml:space="preserve"> ya llega a detectar el certificado SSL y la conexión segura.</w:t>
       </w:r>
     </w:p>
     <w:p>
@@ -7951,7 +8150,6 @@
         <w:pStyle w:val="KHeading2"/>
         <w:ind w:left="567"/>
       </w:pPr>
-      <w:bookmarkStart w:id="59" w:name="_Toc38276629"/>
       <w:proofErr w:type="spellStart"/>
       <w:r>
         <w:t>Pruebas</w:t>
@@ -7969,6 +8167,103 @@
     </w:p>
     <w:p>
       <w:pPr>
+        <w:pStyle w:val="KHeading2"/>
+        <w:numPr>
+          <w:ilvl w:val="0"/>
+          <w:numId w:val="0"/>
+        </w:numPr>
+        <w:ind w:left="-9"/>
+      </w:pPr>
+      <w:r>
+        <w:rPr>
+          <w:lang w:val="es-BO"/>
+        </w:rPr>
+        <w:drawing>
+          <wp:inline distT="0" distB="0" distL="0" distR="0" wp14:anchorId="1532BBDD" wp14:editId="4C4F977D">
+            <wp:extent cx="5486400" cy="1033874"/>
+            <wp:effectExtent l="0" t="0" r="0" b="0"/>
+            <wp:docPr id="7" name="Picture 7"/>
+            <wp:cNvGraphicFramePr>
+              <a:graphicFrameLocks xmlns:a="http://schemas.openxmlformats.org/drawingml/2006/main" noChangeAspect="1"/>
+            </wp:cNvGraphicFramePr>
+            <a:graphic xmlns:a="http://schemas.openxmlformats.org/drawingml/2006/main">
+              <a:graphicData uri="http://schemas.openxmlformats.org/drawingml/2006/picture">
+                <pic:pic xmlns:pic="http://schemas.openxmlformats.org/drawingml/2006/picture">
+                  <pic:nvPicPr>
+                    <pic:cNvPr id="1" name=""/>
+                    <pic:cNvPicPr/>
+                  </pic:nvPicPr>
+                  <pic:blipFill rotWithShape="1">
+                    <a:blip r:embed="rId20"/>
+                    <a:srcRect r="36450"/>
+                    <a:stretch/>
+                  </pic:blipFill>
+                  <pic:spPr bwMode="auto">
+                    <a:xfrm>
+                      <a:off x="0" y="0"/>
+                      <a:ext cx="5486400" cy="1033874"/>
+                    </a:xfrm>
+                    <a:prstGeom prst="rect">
+                      <a:avLst/>
+                    </a:prstGeom>
+                    <a:ln>
+                      <a:noFill/>
+                    </a:ln>
+                    <a:extLst>
+                      <a:ext uri="{53640926-AAD7-44D8-BBD7-CCE9431645EC}">
+                        <a14:shadowObscured xmlns:a14="http://schemas.microsoft.com/office/drawing/2010/main"/>
+                      </a:ext>
+                    </a:extLst>
+                  </pic:spPr>
+                </pic:pic>
+              </a:graphicData>
+            </a:graphic>
+          </wp:inline>
+        </w:drawing>
+      </w:r>
+    </w:p>
+    <w:p>
+      <w:pPr>
+        <w:pStyle w:val="KHeading2"/>
+        <w:numPr>
+          <w:ilvl w:val="0"/>
+          <w:numId w:val="0"/>
+        </w:numPr>
+        <w:ind w:left="-9"/>
+        <w:rPr>
+          <w:rFonts w:ascii="Arial" w:hAnsi="Arial" w:cs="Arial"/>
+          <w:b w:val="0"/>
+          <w:bCs w:val="0"/>
+          <w:sz w:val="20"/>
+          <w:szCs w:val="20"/>
+          <w:lang w:val="es-BO"/>
+        </w:rPr>
+      </w:pPr>
+      <w:r>
+        <w:rPr>
+          <w:rFonts w:ascii="Arial" w:hAnsi="Arial" w:cs="Arial"/>
+          <w:b w:val="0"/>
+          <w:bCs w:val="0"/>
+          <w:sz w:val="20"/>
+          <w:szCs w:val="20"/>
+          <w:lang w:val="es-BO"/>
+        </w:rPr>
+        <w:t>Las vulnerabilidades mostradas son p</w:t>
+      </w:r>
+      <w:r>
+        <w:rPr>
+          <w:rFonts w:ascii="Arial" w:hAnsi="Arial" w:cs="Arial"/>
+          <w:b w:val="0"/>
+          <w:bCs w:val="0"/>
+          <w:sz w:val="20"/>
+          <w:szCs w:val="20"/>
+          <w:lang w:val="es-BO"/>
+        </w:rPr>
+        <w:t>or motivos fuera del alcance de este reporte.</w:t>
+      </w:r>
+    </w:p>
+    <w:p>
+      <w:pPr>
         <w:pStyle w:val="KBody"/>
         <w:rPr>
           <w:lang w:val="es-BO"/>
@@ -7978,19 +8273,63 @@
         <w:rPr>
           <w:lang w:val="es-BO"/>
         </w:rPr>
-        <w:t>&lt;Joaquin, cuando ya este arriba el sitio Seguro y con certificad</w:t>
-      </w:r>
-      <w:r>
-        <w:rPr>
-          <w:lang w:val="es-BO"/>
-        </w:rPr>
-        <w:t>o</w:t>
-      </w:r>
-      <w:r>
-        <w:rPr>
-          <w:lang w:val="es-BO"/>
-        </w:rPr>
-        <w:t>&gt;</w:t>
+        <w:lastRenderedPageBreak/>
+        <w:drawing>
+          <wp:inline distT="0" distB="0" distL="0" distR="0" wp14:anchorId="60186FDE" wp14:editId="04D08832">
+            <wp:extent cx="5486400" cy="3853250"/>
+            <wp:effectExtent l="0" t="0" r="0" b="0"/>
+            <wp:docPr id="10" name="Picture 10"/>
+            <wp:cNvGraphicFramePr>
+              <a:graphicFrameLocks xmlns:a="http://schemas.openxmlformats.org/drawingml/2006/main" noChangeAspect="1"/>
+            </wp:cNvGraphicFramePr>
+            <a:graphic xmlns:a="http://schemas.openxmlformats.org/drawingml/2006/main">
+              <a:graphicData uri="http://schemas.openxmlformats.org/drawingml/2006/picture">
+                <pic:pic xmlns:pic="http://schemas.openxmlformats.org/drawingml/2006/picture">
+                  <pic:nvPicPr>
+                    <pic:cNvPr id="1" name=""/>
+                    <pic:cNvPicPr/>
+                  </pic:nvPicPr>
+                  <pic:blipFill rotWithShape="1">
+                    <a:blip r:embed="rId21"/>
+                    <a:srcRect r="44370"/>
+                    <a:stretch/>
+                  </pic:blipFill>
+                  <pic:spPr bwMode="auto">
+                    <a:xfrm>
+                      <a:off x="0" y="0"/>
+                      <a:ext cx="5486400" cy="3853250"/>
+                    </a:xfrm>
+                    <a:prstGeom prst="rect">
+                      <a:avLst/>
+                    </a:prstGeom>
+                    <a:ln>
+                      <a:noFill/>
+                    </a:ln>
+                    <a:extLst>
+                      <a:ext uri="{53640926-AAD7-44D8-BBD7-CCE9431645EC}">
+                        <a14:shadowObscured xmlns:a14="http://schemas.microsoft.com/office/drawing/2010/main"/>
+                      </a:ext>
+                    </a:extLst>
+                  </pic:spPr>
+                </pic:pic>
+              </a:graphicData>
+            </a:graphic>
+          </wp:inline>
+        </w:drawing>
+      </w:r>
+    </w:p>
+    <w:p>
+      <w:pPr>
+        <w:pStyle w:val="KBody"/>
+        <w:rPr>
+          <w:lang w:val="es-BO"/>
+        </w:rPr>
+      </w:pPr>
+      <w:r>
+        <w:rPr>
+          <w:lang w:val="es-BO"/>
+        </w:rPr>
+        <w:t>En la parte de logs, se puede observar como las pruebas de intrusión también fueron capaces de detectar la conexión segura gracias al certificado SSL.</w:t>
       </w:r>
     </w:p>
     <w:p>
@@ -8051,56 +8390,114 @@
         <w:pStyle w:val="KBody"/>
       </w:pPr>
       <w:r>
-        <w:t>&lt;Manuel&gt;</w:t>
+        <w:rPr>
+          <w:lang w:val="es-BO"/>
+        </w:rPr>
+        <w:drawing>
+          <wp:inline distT="0" distB="0" distL="0" distR="0" wp14:anchorId="1178F115" wp14:editId="22EE59B7">
+            <wp:extent cx="5486400" cy="1082626"/>
+            <wp:effectExtent l="0" t="0" r="0" b="3810"/>
+            <wp:docPr id="6" name="Picture 6"/>
+            <wp:cNvGraphicFramePr>
+              <a:graphicFrameLocks xmlns:a="http://schemas.openxmlformats.org/drawingml/2006/main" noChangeAspect="1"/>
+            </wp:cNvGraphicFramePr>
+            <a:graphic xmlns:a="http://schemas.openxmlformats.org/drawingml/2006/main">
+              <a:graphicData uri="http://schemas.openxmlformats.org/drawingml/2006/picture">
+                <pic:pic xmlns:pic="http://schemas.openxmlformats.org/drawingml/2006/picture">
+                  <pic:nvPicPr>
+                    <pic:cNvPr id="1" name=""/>
+                    <pic:cNvPicPr/>
+                  </pic:nvPicPr>
+                  <pic:blipFill>
+                    <a:blip r:embed="rId22"/>
+                    <a:stretch>
+                      <a:fillRect/>
+                    </a:stretch>
+                  </pic:blipFill>
+                  <pic:spPr>
+                    <a:xfrm>
+                      <a:off x="0" y="0"/>
+                      <a:ext cx="5486400" cy="1082626"/>
+                    </a:xfrm>
+                    <a:prstGeom prst="rect">
+                      <a:avLst/>
+                    </a:prstGeom>
+                  </pic:spPr>
+                </pic:pic>
+              </a:graphicData>
+            </a:graphic>
+          </wp:inline>
+        </w:drawing>
       </w:r>
     </w:p>
     <w:p>
       <w:pPr>
         <w:pStyle w:val="KBody"/>
-      </w:pPr>
+        <w:rPr>
+          <w:lang w:val="es-BO"/>
+        </w:rPr>
+      </w:pPr>
+      <w:r>
+        <w:rPr>
+          <w:lang w:val="es-BO"/>
+        </w:rPr>
+        <w:t>Los navegadores reconocen el c</w:t>
+      </w:r>
+      <w:r>
+        <w:rPr>
+          <w:lang w:val="es-BO"/>
+        </w:rPr>
+        <w:t>ertificado como válido, garantizando que toda la comunicación será encriptada.</w:t>
+      </w:r>
     </w:p>
     <w:p>
       <w:pPr>
         <w:pStyle w:val="KBody"/>
-      </w:pPr>
-    </w:p>
-    <w:p>
-      <w:pPr>
-        <w:rPr>
-          <w:lang w:bidi="th-TH"/>
-        </w:rPr>
-      </w:pPr>
-    </w:p>
-    <w:p>
-      <w:pPr>
-        <w:rPr>
-          <w:lang w:bidi="th-TH"/>
-        </w:rPr>
-      </w:pPr>
-    </w:p>
-    <w:p>
-      <w:pPr>
-        <w:rPr>
-          <w:lang w:bidi="th-TH"/>
-        </w:rPr>
-      </w:pPr>
-    </w:p>
-    <w:p>
-      <w:pPr>
-        <w:rPr>
-          <w:lang w:bidi="th-TH"/>
-        </w:rPr>
-      </w:pPr>
-    </w:p>
-    <w:bookmarkEnd w:id="47"/>
+        <w:rPr>
+          <w:lang w:val="es-BO"/>
+        </w:rPr>
+      </w:pPr>
+    </w:p>
+    <w:p>
+      <w:pPr>
+        <w:rPr>
+          <w:lang w:val="es-BO" w:bidi="th-TH"/>
+        </w:rPr>
+      </w:pPr>
+    </w:p>
+    <w:p>
+      <w:pPr>
+        <w:rPr>
+          <w:lang w:val="es-BO" w:bidi="th-TH"/>
+        </w:rPr>
+      </w:pPr>
+    </w:p>
+    <w:p>
+      <w:pPr>
+        <w:rPr>
+          <w:lang w:val="es-BO" w:bidi="th-TH"/>
+        </w:rPr>
+      </w:pPr>
+    </w:p>
+    <w:p>
+      <w:pPr>
+        <w:rPr>
+          <w:lang w:val="es-BO" w:bidi="th-TH"/>
+        </w:rPr>
+      </w:pPr>
+    </w:p>
+    <w:bookmarkEnd w:id="48"/>
     <w:p>
       <w:pPr>
         <w:pStyle w:val="KBody"/>
+        <w:rPr>
+          <w:lang w:val="es-BO"/>
+        </w:rPr>
       </w:pPr>
     </w:p>
     <w:sectPr>
-      <w:headerReference w:type="default" r:id="rId18"/>
-      <w:footerReference w:type="default" r:id="rId19"/>
+      <w:headerReference w:type="default" r:id="rId23"/>
+      <w:footerReference w:type="default" r:id="rId24"/>
       <w:type w:val="oddPage"/>
       <w:pgSz w:w="12240" w:h="15840" w:code="1"/>
       <w:pgMar w:top="1440" w:right="1800" w:bottom="1440" w:left="1800" w:header="720" w:footer="0" w:gutter="0"/>
@@ -8164,27 +8561,14 @@
     <w:r>
       <w:t xml:space="preserve"> of </w:t>
     </w:r>
-    <w:r>
-      <w:fldChar w:fldCharType="begin"/>
-    </w:r>
-    <w:r>
-      <w:instrText xml:space="preserve"> NUMPAGES </w:instrText>
-    </w:r>
-    <w:r>
-      <w:fldChar w:fldCharType="separate"/>
-    </w:r>
-    <w:r>
-      <w:rPr>
-        <w:noProof/>
-      </w:rPr>
-      <w:t>15</w:t>
-    </w:r>
-    <w:r>
-      <w:rPr>
-        <w:noProof/>
-      </w:rPr>
-      <w:fldChar w:fldCharType="end"/>
-    </w:r>
+    <w:fldSimple w:instr=" NUMPAGES ">
+      <w:r>
+        <w:rPr>
+          <w:noProof/>
+        </w:rPr>
+        <w:t>15</w:t>
+      </w:r>
+    </w:fldSimple>
   </w:p>
   <w:p>
     <w:pPr>
@@ -8356,39 +8740,19 @@
       </w:rPr>
       <w:tab/>
     </w:r>
-    <w:r>
-      <w:fldChar w:fldCharType="begin"/>
-    </w:r>
-    <w:r>
-      <w:instrText xml:space="preserve"> KEYWORDS   \* MERGEFORMAT </w:instrText>
-    </w:r>
-    <w:r>
-      <w:fldChar w:fldCharType="separate"/>
-    </w:r>
-    <w:r>
-      <w:t>&lt;version 1.0&gt;</w:t>
-    </w:r>
-    <w:r>
-      <w:fldChar w:fldCharType="end"/>
-    </w:r>
+    <w:fldSimple w:instr=" KEYWORDS   \* MERGEFORMAT ">
+      <w:r>
+        <w:t>&lt;version 1.0&gt;</w:t>
+      </w:r>
+    </w:fldSimple>
     <w:r>
       <w:t xml:space="preserve"> - </w:t>
     </w:r>
-    <w:r>
-      <w:fldChar w:fldCharType="begin"/>
-    </w:r>
-    <w:r>
-      <w:instrText xml:space="preserve"> COMMENTS   \* MERGEFORMAT </w:instrText>
-    </w:r>
-    <w:r>
-      <w:fldChar w:fldCharType="separate"/>
-    </w:r>
-    <w:r>
-      <w:t>&lt;Final&gt;</w:t>
-    </w:r>
-    <w:r>
-      <w:fldChar w:fldCharType="end"/>
-    </w:r>
+    <w:fldSimple w:instr=" COMMENTS   \* MERGEFORMAT ">
+      <w:r>
+        <w:t>&lt;Final&gt;</w:t>
+      </w:r>
+    </w:fldSimple>
   </w:p>
 </w:hdr>
 </file>
@@ -14479,7 +14843,7 @@
 </file>
 
 <file path=customXml/itemProps1.xml><?xml version="1.0" encoding="utf-8"?>
-<ds:datastoreItem xmlns:ds="http://schemas.openxmlformats.org/officeDocument/2006/customXml" ds:itemID="{396A80B3-D1A8-4CE3-9F7E-48FA4A298968}">
+<ds:datastoreItem xmlns:ds="http://schemas.openxmlformats.org/officeDocument/2006/customXml" ds:itemID="{E25D11A0-2477-4C2C-8701-5269BEC8567E}">
   <ds:schemaRefs>
     <ds:schemaRef ds:uri="http://schemas.openxmlformats.org/officeDocument/2006/bibliography"/>
   </ds:schemaRefs>

</xml_diff>